<commit_message>
add design visio and modify timeplan
</commit_message>
<xml_diff>
--- a/document/项目计划书.docx
+++ b/document/项目计划书.docx
@@ -5,6 +5,11 @@
     <w:sdt>
       <w:sdtPr>
         <w:rPr>
+          <w:rFonts w:asciiTheme="minorHAnsi" w:eastAsiaTheme="minorEastAsia" w:hAnsiTheme="minorHAnsi" w:cstheme="minorBidi"/>
+          <w:color w:val="auto"/>
+          <w:kern w:val="2"/>
+          <w:sz w:val="21"/>
+          <w:szCs w:val="22"/>
           <w:lang w:val="zh-CN"/>
         </w:rPr>
         <w:id w:val="-1384556557"/>
@@ -15,13 +20,8 @@
       </w:sdtPr>
       <w:sdtEndPr>
         <w:rPr>
-          <w:rFonts w:asciiTheme="minorHAnsi" w:eastAsiaTheme="minorEastAsia" w:hAnsiTheme="minorHAnsi" w:cstheme="minorBidi"/>
           <w:b/>
           <w:bCs/>
-          <w:color w:val="auto"/>
-          <w:kern w:val="2"/>
-          <w:sz w:val="21"/>
-          <w:szCs w:val="22"/>
         </w:rPr>
       </w:sdtEndPr>
       <w:sdtContent>
@@ -55,14 +55,144 @@
           <w:r>
             <w:fldChar w:fldCharType="separate"/>
           </w:r>
-          <w:hyperlink w:anchor="_Toc493019440" w:history="1">
+          <w:bookmarkStart w:id="0" w:name="_GoBack"/>
+          <w:bookmarkEnd w:id="0"/>
+          <w:r>
+            <w:rPr>
+              <w:rStyle w:val="a4"/>
+              <w:noProof/>
+            </w:rPr>
+            <w:fldChar w:fldCharType="begin"/>
+          </w:r>
+          <w:r>
+            <w:rPr>
+              <w:rStyle w:val="a4"/>
+              <w:noProof/>
+            </w:rPr>
+            <w:instrText xml:space="preserve"> </w:instrText>
+          </w:r>
+          <w:r>
+            <w:rPr>
+              <w:noProof/>
+            </w:rPr>
+            <w:instrText>HYPERLINK \l "_Toc493423681"</w:instrText>
+          </w:r>
+          <w:r>
+            <w:rPr>
+              <w:rStyle w:val="a4"/>
+              <w:noProof/>
+            </w:rPr>
+            <w:instrText xml:space="preserve"> </w:instrText>
+          </w:r>
+          <w:r>
+            <w:rPr>
+              <w:rStyle w:val="a4"/>
+              <w:noProof/>
+            </w:rPr>
+          </w:r>
+          <w:r>
+            <w:rPr>
+              <w:rStyle w:val="a4"/>
+              <w:noProof/>
+            </w:rPr>
+            <w:fldChar w:fldCharType="separate"/>
+          </w:r>
+          <w:r>
+            <w:rPr>
+              <w:rStyle w:val="a4"/>
+              <w:rFonts w:hint="eastAsia"/>
+              <w:noProof/>
+            </w:rPr>
+            <w:t>数据自动同步项目</w:t>
+          </w:r>
+          <w:r>
+            <w:rPr>
+              <w:noProof/>
+              <w:webHidden/>
+            </w:rPr>
+            <w:tab/>
+          </w:r>
+          <w:r>
+            <w:rPr>
+              <w:noProof/>
+              <w:webHidden/>
+            </w:rPr>
+            <w:fldChar w:fldCharType="begin"/>
+          </w:r>
+          <w:r>
+            <w:rPr>
+              <w:noProof/>
+              <w:webHidden/>
+            </w:rPr>
+            <w:instrText xml:space="preserve"> PAGEREF _Toc493423681 \h </w:instrText>
+          </w:r>
+          <w:r>
+            <w:rPr>
+              <w:noProof/>
+              <w:webHidden/>
+            </w:rPr>
+          </w:r>
+          <w:r>
+            <w:rPr>
+              <w:noProof/>
+              <w:webHidden/>
+            </w:rPr>
+            <w:fldChar w:fldCharType="separate"/>
+          </w:r>
+          <w:r>
+            <w:rPr>
+              <w:noProof/>
+              <w:webHidden/>
+            </w:rPr>
+            <w:t>2</w:t>
+          </w:r>
+          <w:r>
+            <w:rPr>
+              <w:noProof/>
+              <w:webHidden/>
+            </w:rPr>
+            <w:fldChar w:fldCharType="end"/>
+          </w:r>
+          <w:r>
+            <w:rPr>
+              <w:rStyle w:val="a4"/>
+              <w:noProof/>
+            </w:rPr>
+            <w:fldChar w:fldCharType="end"/>
+          </w:r>
+        </w:p>
+        <w:p>
+          <w:pPr>
+            <w:pStyle w:val="20"/>
+            <w:tabs>
+              <w:tab w:val="left" w:pos="840"/>
+              <w:tab w:val="right" w:leader="dot" w:pos="8296"/>
+            </w:tabs>
+            <w:rPr>
+              <w:noProof/>
+            </w:rPr>
+          </w:pPr>
+          <w:hyperlink w:anchor="_Toc493423682" w:history="1">
+            <w:r>
+              <w:rPr>
+                <w:rStyle w:val="a4"/>
+                <w:noProof/>
+              </w:rPr>
+              <w:t>1.</w:t>
+            </w:r>
+            <w:r>
+              <w:rPr>
+                <w:noProof/>
+              </w:rPr>
+              <w:tab/>
+            </w:r>
             <w:r>
               <w:rPr>
                 <w:rStyle w:val="a4"/>
                 <w:rFonts w:hint="eastAsia"/>
                 <w:noProof/>
               </w:rPr>
-              <w:t>数据自动同步项目</w:t>
+              <w:t>目标</w:t>
             </w:r>
             <w:r>
               <w:rPr>
@@ -83,7 +213,256 @@
                 <w:noProof/>
                 <w:webHidden/>
               </w:rPr>
-              <w:instrText xml:space="preserve"> PAGEREF _Toc493019440 \h </w:instrText>
+              <w:instrText xml:space="preserve"> PAGEREF _Toc493423682 \h </w:instrText>
+            </w:r>
+            <w:r>
+              <w:rPr>
+                <w:noProof/>
+                <w:webHidden/>
+              </w:rPr>
+            </w:r>
+            <w:r>
+              <w:rPr>
+                <w:noProof/>
+                <w:webHidden/>
+              </w:rPr>
+              <w:fldChar w:fldCharType="separate"/>
+            </w:r>
+            <w:r>
+              <w:rPr>
+                <w:noProof/>
+                <w:webHidden/>
+              </w:rPr>
+              <w:t>2</w:t>
+            </w:r>
+            <w:r>
+              <w:rPr>
+                <w:noProof/>
+                <w:webHidden/>
+              </w:rPr>
+              <w:fldChar w:fldCharType="end"/>
+            </w:r>
+          </w:hyperlink>
+        </w:p>
+        <w:p>
+          <w:pPr>
+            <w:pStyle w:val="30"/>
+            <w:tabs>
+              <w:tab w:val="left" w:pos="1470"/>
+              <w:tab w:val="right" w:leader="dot" w:pos="8296"/>
+            </w:tabs>
+            <w:rPr>
+              <w:noProof/>
+            </w:rPr>
+          </w:pPr>
+          <w:hyperlink w:anchor="_Toc493423683" w:history="1">
+            <w:r>
+              <w:rPr>
+                <w:rStyle w:val="a4"/>
+                <w:noProof/>
+              </w:rPr>
+              <w:t>1.1</w:t>
+            </w:r>
+            <w:r>
+              <w:rPr>
+                <w:noProof/>
+              </w:rPr>
+              <w:tab/>
+            </w:r>
+            <w:r>
+              <w:rPr>
+                <w:rStyle w:val="a4"/>
+                <w:rFonts w:hint="eastAsia"/>
+                <w:noProof/>
+              </w:rPr>
+              <w:t>简述</w:t>
+            </w:r>
+            <w:r>
+              <w:rPr>
+                <w:noProof/>
+                <w:webHidden/>
+              </w:rPr>
+              <w:tab/>
+            </w:r>
+            <w:r>
+              <w:rPr>
+                <w:noProof/>
+                <w:webHidden/>
+              </w:rPr>
+              <w:fldChar w:fldCharType="begin"/>
+            </w:r>
+            <w:r>
+              <w:rPr>
+                <w:noProof/>
+                <w:webHidden/>
+              </w:rPr>
+              <w:instrText xml:space="preserve"> PAGEREF _Toc493423683 \h </w:instrText>
+            </w:r>
+            <w:r>
+              <w:rPr>
+                <w:noProof/>
+                <w:webHidden/>
+              </w:rPr>
+            </w:r>
+            <w:r>
+              <w:rPr>
+                <w:noProof/>
+                <w:webHidden/>
+              </w:rPr>
+              <w:fldChar w:fldCharType="separate"/>
+            </w:r>
+            <w:r>
+              <w:rPr>
+                <w:noProof/>
+                <w:webHidden/>
+              </w:rPr>
+              <w:t>2</w:t>
+            </w:r>
+            <w:r>
+              <w:rPr>
+                <w:noProof/>
+                <w:webHidden/>
+              </w:rPr>
+              <w:fldChar w:fldCharType="end"/>
+            </w:r>
+          </w:hyperlink>
+        </w:p>
+        <w:p>
+          <w:pPr>
+            <w:pStyle w:val="30"/>
+            <w:tabs>
+              <w:tab w:val="left" w:pos="1470"/>
+              <w:tab w:val="right" w:leader="dot" w:pos="8296"/>
+            </w:tabs>
+            <w:rPr>
+              <w:noProof/>
+            </w:rPr>
+          </w:pPr>
+          <w:hyperlink w:anchor="_Toc493423684" w:history="1">
+            <w:r>
+              <w:rPr>
+                <w:rStyle w:val="a4"/>
+                <w:noProof/>
+              </w:rPr>
+              <w:t>1.2</w:t>
+            </w:r>
+            <w:r>
+              <w:rPr>
+                <w:noProof/>
+              </w:rPr>
+              <w:tab/>
+            </w:r>
+            <w:r>
+              <w:rPr>
+                <w:rStyle w:val="a4"/>
+                <w:rFonts w:hint="eastAsia"/>
+                <w:noProof/>
+              </w:rPr>
+              <w:t>效果框图</w:t>
+            </w:r>
+            <w:r>
+              <w:rPr>
+                <w:noProof/>
+                <w:webHidden/>
+              </w:rPr>
+              <w:tab/>
+            </w:r>
+            <w:r>
+              <w:rPr>
+                <w:noProof/>
+                <w:webHidden/>
+              </w:rPr>
+              <w:fldChar w:fldCharType="begin"/>
+            </w:r>
+            <w:r>
+              <w:rPr>
+                <w:noProof/>
+                <w:webHidden/>
+              </w:rPr>
+              <w:instrText xml:space="preserve"> PAGEREF _Toc493423684 \h </w:instrText>
+            </w:r>
+            <w:r>
+              <w:rPr>
+                <w:noProof/>
+                <w:webHidden/>
+              </w:rPr>
+            </w:r>
+            <w:r>
+              <w:rPr>
+                <w:noProof/>
+                <w:webHidden/>
+              </w:rPr>
+              <w:fldChar w:fldCharType="separate"/>
+            </w:r>
+            <w:r>
+              <w:rPr>
+                <w:noProof/>
+                <w:webHidden/>
+              </w:rPr>
+              <w:t>2</w:t>
+            </w:r>
+            <w:r>
+              <w:rPr>
+                <w:noProof/>
+                <w:webHidden/>
+              </w:rPr>
+              <w:fldChar w:fldCharType="end"/>
+            </w:r>
+          </w:hyperlink>
+        </w:p>
+        <w:p>
+          <w:pPr>
+            <w:pStyle w:val="30"/>
+            <w:tabs>
+              <w:tab w:val="left" w:pos="1470"/>
+              <w:tab w:val="right" w:leader="dot" w:pos="8296"/>
+            </w:tabs>
+            <w:rPr>
+              <w:noProof/>
+            </w:rPr>
+          </w:pPr>
+          <w:hyperlink w:anchor="_Toc493423685" w:history="1">
+            <w:r>
+              <w:rPr>
+                <w:rStyle w:val="a4"/>
+                <w:noProof/>
+              </w:rPr>
+              <w:t>1.3</w:t>
+            </w:r>
+            <w:r>
+              <w:rPr>
+                <w:noProof/>
+              </w:rPr>
+              <w:tab/>
+            </w:r>
+            <w:r>
+              <w:rPr>
+                <w:rStyle w:val="a4"/>
+                <w:rFonts w:hint="eastAsia"/>
+                <w:noProof/>
+              </w:rPr>
+              <w:t>时间规划</w:t>
+            </w:r>
+            <w:r>
+              <w:rPr>
+                <w:noProof/>
+                <w:webHidden/>
+              </w:rPr>
+              <w:tab/>
+            </w:r>
+            <w:r>
+              <w:rPr>
+                <w:noProof/>
+                <w:webHidden/>
+              </w:rPr>
+              <w:fldChar w:fldCharType="begin"/>
+            </w:r>
+            <w:r>
+              <w:rPr>
+                <w:noProof/>
+                <w:webHidden/>
+              </w:rPr>
+              <w:instrText xml:space="preserve"> PAGEREF _Toc493423685 \h </w:instrText>
             </w:r>
             <w:r>
               <w:rPr>
@@ -125,13 +504,13 @@
               <w:noProof/>
             </w:rPr>
           </w:pPr>
-          <w:hyperlink w:anchor="_Toc493019441" w:history="1">
+          <w:hyperlink w:anchor="_Toc493423686" w:history="1">
             <w:r>
               <w:rPr>
                 <w:rStyle w:val="a4"/>
                 <w:noProof/>
               </w:rPr>
-              <w:t>1.</w:t>
+              <w:t>2.</w:t>
             </w:r>
             <w:r>
               <w:rPr>
@@ -145,7 +524,7 @@
                 <w:rFonts w:hint="eastAsia"/>
                 <w:noProof/>
               </w:rPr>
-              <w:t>目标</w:t>
+              <w:t>实现大纲</w:t>
             </w:r>
             <w:r>
               <w:rPr>
@@ -166,7 +545,7 @@
                 <w:noProof/>
                 <w:webHidden/>
               </w:rPr>
-              <w:instrText xml:space="preserve"> PAGEREF _Toc493019441 \h </w:instrText>
+              <w:instrText xml:space="preserve"> PAGEREF _Toc493423686 \h </w:instrText>
             </w:r>
             <w:r>
               <w:rPr>
@@ -186,7 +565,7 @@
                 <w:noProof/>
                 <w:webHidden/>
               </w:rPr>
-              <w:t>2</w:t>
+              <w:t>3</w:t>
             </w:r>
             <w:r>
               <w:rPr>
@@ -208,13 +587,13 @@
               <w:noProof/>
             </w:rPr>
           </w:pPr>
-          <w:hyperlink w:anchor="_Toc493019442" w:history="1">
+          <w:hyperlink w:anchor="_Toc493423687" w:history="1">
             <w:r>
               <w:rPr>
                 <w:rStyle w:val="a4"/>
                 <w:noProof/>
               </w:rPr>
-              <w:t>1.1</w:t>
+              <w:t>2.1</w:t>
             </w:r>
             <w:r>
               <w:rPr>
@@ -228,7 +607,7 @@
                 <w:rFonts w:hint="eastAsia"/>
                 <w:noProof/>
               </w:rPr>
-              <w:t>效果框图</w:t>
+              <w:t>应用环境</w:t>
             </w:r>
             <w:r>
               <w:rPr>
@@ -249,7 +628,7 @@
                 <w:noProof/>
                 <w:webHidden/>
               </w:rPr>
-              <w:instrText xml:space="preserve"> PAGEREF _Toc493019442 \h </w:instrText>
+              <w:instrText xml:space="preserve"> PAGEREF _Toc493423687 \h </w:instrText>
             </w:r>
             <w:r>
               <w:rPr>
@@ -269,7 +648,7 @@
                 <w:noProof/>
                 <w:webHidden/>
               </w:rPr>
-              <w:t>2</w:t>
+              <w:t>3</w:t>
             </w:r>
             <w:r>
               <w:rPr>
@@ -291,13 +670,13 @@
               <w:noProof/>
             </w:rPr>
           </w:pPr>
-          <w:hyperlink w:anchor="_Toc493019443" w:history="1">
+          <w:hyperlink w:anchor="_Toc493423688" w:history="1">
             <w:r>
               <w:rPr>
                 <w:rStyle w:val="a4"/>
                 <w:noProof/>
               </w:rPr>
-              <w:t>1.2</w:t>
+              <w:t>2.2</w:t>
             </w:r>
             <w:r>
               <w:rPr>
@@ -311,7 +690,7 @@
                 <w:rFonts w:hint="eastAsia"/>
                 <w:noProof/>
               </w:rPr>
-              <w:t>时间规划</w:t>
+              <w:t>技术要点</w:t>
             </w:r>
             <w:r>
               <w:rPr>
@@ -332,7 +711,7 @@
                 <w:noProof/>
                 <w:webHidden/>
               </w:rPr>
-              <w:instrText xml:space="preserve"> PAGEREF _Toc493019443 \h </w:instrText>
+              <w:instrText xml:space="preserve"> PAGEREF _Toc493423688 \h </w:instrText>
             </w:r>
             <w:r>
               <w:rPr>
@@ -352,7 +731,90 @@
                 <w:noProof/>
                 <w:webHidden/>
               </w:rPr>
-              <w:t>2</w:t>
+              <w:t>3</w:t>
+            </w:r>
+            <w:r>
+              <w:rPr>
+                <w:noProof/>
+                <w:webHidden/>
+              </w:rPr>
+              <w:fldChar w:fldCharType="end"/>
+            </w:r>
+          </w:hyperlink>
+        </w:p>
+        <w:p>
+          <w:pPr>
+            <w:pStyle w:val="30"/>
+            <w:tabs>
+              <w:tab w:val="left" w:pos="1470"/>
+              <w:tab w:val="right" w:leader="dot" w:pos="8296"/>
+            </w:tabs>
+            <w:rPr>
+              <w:noProof/>
+            </w:rPr>
+          </w:pPr>
+          <w:hyperlink w:anchor="_Toc493423689" w:history="1">
+            <w:r>
+              <w:rPr>
+                <w:rStyle w:val="a4"/>
+                <w:noProof/>
+              </w:rPr>
+              <w:t>2.3</w:t>
+            </w:r>
+            <w:r>
+              <w:rPr>
+                <w:noProof/>
+              </w:rPr>
+              <w:tab/>
+            </w:r>
+            <w:r>
+              <w:rPr>
+                <w:rStyle w:val="a4"/>
+                <w:rFonts w:hint="eastAsia"/>
+                <w:noProof/>
+              </w:rPr>
+              <w:t>流程图</w:t>
+            </w:r>
+            <w:r>
+              <w:rPr>
+                <w:noProof/>
+                <w:webHidden/>
+              </w:rPr>
+              <w:tab/>
+            </w:r>
+            <w:r>
+              <w:rPr>
+                <w:noProof/>
+                <w:webHidden/>
+              </w:rPr>
+              <w:fldChar w:fldCharType="begin"/>
+            </w:r>
+            <w:r>
+              <w:rPr>
+                <w:noProof/>
+                <w:webHidden/>
+              </w:rPr>
+              <w:instrText xml:space="preserve"> PAGEREF _Toc493423689 \h </w:instrText>
+            </w:r>
+            <w:r>
+              <w:rPr>
+                <w:noProof/>
+                <w:webHidden/>
+              </w:rPr>
+            </w:r>
+            <w:r>
+              <w:rPr>
+                <w:noProof/>
+                <w:webHidden/>
+              </w:rPr>
+              <w:fldChar w:fldCharType="separate"/>
+            </w:r>
+            <w:r>
+              <w:rPr>
+                <w:noProof/>
+                <w:webHidden/>
+              </w:rPr>
+              <w:t>3</w:t>
             </w:r>
             <w:r>
               <w:rPr>
@@ -374,13 +836,13 @@
               <w:noProof/>
             </w:rPr>
           </w:pPr>
-          <w:hyperlink w:anchor="_Toc493019444" w:history="1">
+          <w:hyperlink w:anchor="_Toc493423690" w:history="1">
             <w:r>
               <w:rPr>
                 <w:rStyle w:val="a4"/>
                 <w:noProof/>
               </w:rPr>
-              <w:t>2.</w:t>
+              <w:t>3.</w:t>
             </w:r>
             <w:r>
               <w:rPr>
@@ -394,7 +856,7 @@
                 <w:rFonts w:hint="eastAsia"/>
                 <w:noProof/>
               </w:rPr>
-              <w:t>实现大纲</w:t>
+              <w:t>功能点</w:t>
             </w:r>
             <w:r>
               <w:rPr>
@@ -415,7 +877,7 @@
                 <w:noProof/>
                 <w:webHidden/>
               </w:rPr>
-              <w:instrText xml:space="preserve"> PAGEREF _Toc493019444 \h </w:instrText>
+              <w:instrText xml:space="preserve"> PAGEREF _Toc493423690 \h </w:instrText>
             </w:r>
             <w:r>
               <w:rPr>
@@ -435,7 +897,7 @@
                 <w:noProof/>
                 <w:webHidden/>
               </w:rPr>
-              <w:t>2</w:t>
+              <w:t>3</w:t>
             </w:r>
             <w:r>
               <w:rPr>
@@ -457,13 +919,13 @@
               <w:noProof/>
             </w:rPr>
           </w:pPr>
-          <w:hyperlink w:anchor="_Toc493019445" w:history="1">
+          <w:hyperlink w:anchor="_Toc493423691" w:history="1">
             <w:r>
               <w:rPr>
                 <w:rStyle w:val="a4"/>
                 <w:noProof/>
               </w:rPr>
-              <w:t>2.1</w:t>
+              <w:t>3.1</w:t>
             </w:r>
             <w:r>
               <w:rPr>
@@ -477,7 +939,7 @@
                 <w:rFonts w:hint="eastAsia"/>
                 <w:noProof/>
               </w:rPr>
-              <w:t>应用环境</w:t>
+              <w:t>功能列表</w:t>
             </w:r>
             <w:r>
               <w:rPr>
@@ -498,7 +960,7 @@
                 <w:noProof/>
                 <w:webHidden/>
               </w:rPr>
-              <w:instrText xml:space="preserve"> PAGEREF _Toc493019445 \h </w:instrText>
+              <w:instrText xml:space="preserve"> PAGEREF _Toc493423691 \h </w:instrText>
             </w:r>
             <w:r>
               <w:rPr>
@@ -518,339 +980,7 @@
                 <w:noProof/>
                 <w:webHidden/>
               </w:rPr>
-              <w:t>2</w:t>
-            </w:r>
-            <w:r>
-              <w:rPr>
-                <w:noProof/>
-                <w:webHidden/>
-              </w:rPr>
-              <w:fldChar w:fldCharType="end"/>
-            </w:r>
-          </w:hyperlink>
-        </w:p>
-        <w:p>
-          <w:pPr>
-            <w:pStyle w:val="30"/>
-            <w:tabs>
-              <w:tab w:val="left" w:pos="1470"/>
-              <w:tab w:val="right" w:leader="dot" w:pos="8296"/>
-            </w:tabs>
-            <w:rPr>
-              <w:noProof/>
-            </w:rPr>
-          </w:pPr>
-          <w:hyperlink w:anchor="_Toc493019446" w:history="1">
-            <w:r>
-              <w:rPr>
-                <w:rStyle w:val="a4"/>
-                <w:noProof/>
-              </w:rPr>
-              <w:t>2.2</w:t>
-            </w:r>
-            <w:r>
-              <w:rPr>
-                <w:noProof/>
-              </w:rPr>
-              <w:tab/>
-            </w:r>
-            <w:r>
-              <w:rPr>
-                <w:rStyle w:val="a4"/>
-                <w:rFonts w:hint="eastAsia"/>
-                <w:noProof/>
-              </w:rPr>
-              <w:t>技术要点</w:t>
-            </w:r>
-            <w:r>
-              <w:rPr>
-                <w:noProof/>
-                <w:webHidden/>
-              </w:rPr>
-              <w:tab/>
-            </w:r>
-            <w:r>
-              <w:rPr>
-                <w:noProof/>
-                <w:webHidden/>
-              </w:rPr>
-              <w:fldChar w:fldCharType="begin"/>
-            </w:r>
-            <w:r>
-              <w:rPr>
-                <w:noProof/>
-                <w:webHidden/>
-              </w:rPr>
-              <w:instrText xml:space="preserve"> PAGEREF _Toc493019446 \h </w:instrText>
-            </w:r>
-            <w:r>
-              <w:rPr>
-                <w:noProof/>
-                <w:webHidden/>
-              </w:rPr>
-            </w:r>
-            <w:r>
-              <w:rPr>
-                <w:noProof/>
-                <w:webHidden/>
-              </w:rPr>
-              <w:fldChar w:fldCharType="separate"/>
-            </w:r>
-            <w:r>
-              <w:rPr>
-                <w:noProof/>
-                <w:webHidden/>
-              </w:rPr>
-              <w:t>2</w:t>
-            </w:r>
-            <w:r>
-              <w:rPr>
-                <w:noProof/>
-                <w:webHidden/>
-              </w:rPr>
-              <w:fldChar w:fldCharType="end"/>
-            </w:r>
-          </w:hyperlink>
-        </w:p>
-        <w:p>
-          <w:pPr>
-            <w:pStyle w:val="30"/>
-            <w:tabs>
-              <w:tab w:val="left" w:pos="1470"/>
-              <w:tab w:val="right" w:leader="dot" w:pos="8296"/>
-            </w:tabs>
-            <w:rPr>
-              <w:noProof/>
-            </w:rPr>
-          </w:pPr>
-          <w:hyperlink w:anchor="_Toc493019447" w:history="1">
-            <w:r>
-              <w:rPr>
-                <w:rStyle w:val="a4"/>
-                <w:noProof/>
-              </w:rPr>
-              <w:t>2.3</w:t>
-            </w:r>
-            <w:r>
-              <w:rPr>
-                <w:noProof/>
-              </w:rPr>
-              <w:tab/>
-            </w:r>
-            <w:r>
-              <w:rPr>
-                <w:rStyle w:val="a4"/>
-                <w:rFonts w:hint="eastAsia"/>
-                <w:noProof/>
-              </w:rPr>
-              <w:t>流程图</w:t>
-            </w:r>
-            <w:r>
-              <w:rPr>
-                <w:noProof/>
-                <w:webHidden/>
-              </w:rPr>
-              <w:tab/>
-            </w:r>
-            <w:r>
-              <w:rPr>
-                <w:noProof/>
-                <w:webHidden/>
-              </w:rPr>
-              <w:fldChar w:fldCharType="begin"/>
-            </w:r>
-            <w:r>
-              <w:rPr>
-                <w:noProof/>
-                <w:webHidden/>
-              </w:rPr>
-              <w:instrText xml:space="preserve"> PAGEREF _Toc493019447 \h </w:instrText>
-            </w:r>
-            <w:r>
-              <w:rPr>
-                <w:noProof/>
-                <w:webHidden/>
-              </w:rPr>
-            </w:r>
-            <w:r>
-              <w:rPr>
-                <w:noProof/>
-                <w:webHidden/>
-              </w:rPr>
-              <w:fldChar w:fldCharType="separate"/>
-            </w:r>
-            <w:r>
-              <w:rPr>
-                <w:noProof/>
-                <w:webHidden/>
-              </w:rPr>
-              <w:t>2</w:t>
-            </w:r>
-            <w:r>
-              <w:rPr>
-                <w:noProof/>
-                <w:webHidden/>
-              </w:rPr>
-              <w:fldChar w:fldCharType="end"/>
-            </w:r>
-          </w:hyperlink>
-        </w:p>
-        <w:p>
-          <w:pPr>
-            <w:pStyle w:val="20"/>
-            <w:tabs>
-              <w:tab w:val="left" w:pos="840"/>
-              <w:tab w:val="right" w:leader="dot" w:pos="8296"/>
-            </w:tabs>
-            <w:rPr>
-              <w:noProof/>
-            </w:rPr>
-          </w:pPr>
-          <w:hyperlink w:anchor="_Toc493019448" w:history="1">
-            <w:r>
-              <w:rPr>
-                <w:rStyle w:val="a4"/>
-                <w:noProof/>
-              </w:rPr>
-              <w:t>3.</w:t>
-            </w:r>
-            <w:r>
-              <w:rPr>
-                <w:noProof/>
-              </w:rPr>
-              <w:tab/>
-            </w:r>
-            <w:r>
-              <w:rPr>
-                <w:rStyle w:val="a4"/>
-                <w:rFonts w:hint="eastAsia"/>
-                <w:noProof/>
-              </w:rPr>
-              <w:t>功能点</w:t>
-            </w:r>
-            <w:r>
-              <w:rPr>
-                <w:noProof/>
-                <w:webHidden/>
-              </w:rPr>
-              <w:tab/>
-            </w:r>
-            <w:r>
-              <w:rPr>
-                <w:noProof/>
-                <w:webHidden/>
-              </w:rPr>
-              <w:fldChar w:fldCharType="begin"/>
-            </w:r>
-            <w:r>
-              <w:rPr>
-                <w:noProof/>
-                <w:webHidden/>
-              </w:rPr>
-              <w:instrText xml:space="preserve"> PAGEREF _Toc493019448 \h </w:instrText>
-            </w:r>
-            <w:r>
-              <w:rPr>
-                <w:noProof/>
-                <w:webHidden/>
-              </w:rPr>
-            </w:r>
-            <w:r>
-              <w:rPr>
-                <w:noProof/>
-                <w:webHidden/>
-              </w:rPr>
-              <w:fldChar w:fldCharType="separate"/>
-            </w:r>
-            <w:r>
-              <w:rPr>
-                <w:noProof/>
-                <w:webHidden/>
-              </w:rPr>
-              <w:t>2</w:t>
-            </w:r>
-            <w:r>
-              <w:rPr>
-                <w:noProof/>
-                <w:webHidden/>
-              </w:rPr>
-              <w:fldChar w:fldCharType="end"/>
-            </w:r>
-          </w:hyperlink>
-        </w:p>
-        <w:p>
-          <w:pPr>
-            <w:pStyle w:val="30"/>
-            <w:tabs>
-              <w:tab w:val="left" w:pos="1470"/>
-              <w:tab w:val="right" w:leader="dot" w:pos="8296"/>
-            </w:tabs>
-            <w:rPr>
-              <w:noProof/>
-            </w:rPr>
-          </w:pPr>
-          <w:hyperlink w:anchor="_Toc493019449" w:history="1">
-            <w:r>
-              <w:rPr>
-                <w:rStyle w:val="a4"/>
-                <w:noProof/>
-              </w:rPr>
-              <w:t>3.1</w:t>
-            </w:r>
-            <w:r>
-              <w:rPr>
-                <w:noProof/>
-              </w:rPr>
-              <w:tab/>
-            </w:r>
-            <w:r>
-              <w:rPr>
-                <w:rStyle w:val="a4"/>
-                <w:rFonts w:hint="eastAsia"/>
-                <w:noProof/>
-              </w:rPr>
-              <w:t>功能列表</w:t>
-            </w:r>
-            <w:r>
-              <w:rPr>
-                <w:noProof/>
-                <w:webHidden/>
-              </w:rPr>
-              <w:tab/>
-            </w:r>
-            <w:r>
-              <w:rPr>
-                <w:noProof/>
-                <w:webHidden/>
-              </w:rPr>
-              <w:fldChar w:fldCharType="begin"/>
-            </w:r>
-            <w:r>
-              <w:rPr>
-                <w:noProof/>
-                <w:webHidden/>
-              </w:rPr>
-              <w:instrText xml:space="preserve"> PAGEREF _Toc493019449 \h </w:instrText>
-            </w:r>
-            <w:r>
-              <w:rPr>
-                <w:noProof/>
-                <w:webHidden/>
-              </w:rPr>
-            </w:r>
-            <w:r>
-              <w:rPr>
-                <w:noProof/>
-                <w:webHidden/>
-              </w:rPr>
-              <w:fldChar w:fldCharType="separate"/>
-            </w:r>
-            <w:r>
-              <w:rPr>
-                <w:noProof/>
-                <w:webHidden/>
-              </w:rPr>
-              <w:t>2</w:t>
+              <w:t>3</w:t>
             </w:r>
             <w:r>
               <w:rPr>
@@ -878,8 +1008,6 @@
         <w:pStyle w:val="1"/>
         <w:jc w:val="center"/>
       </w:pPr>
-      <w:bookmarkStart w:id="0" w:name="_GoBack"/>
-      <w:bookmarkEnd w:id="0"/>
     </w:p>
     <w:p>
       <w:pPr>
@@ -898,7 +1026,7 @@
         <w:pStyle w:val="1"/>
         <w:jc w:val="center"/>
       </w:pPr>
-      <w:bookmarkStart w:id="1" w:name="_Toc493019440"/>
+      <w:bookmarkStart w:id="1" w:name="_Toc493423681"/>
       <w:r>
         <w:lastRenderedPageBreak/>
         <w:t>数据自动同步</w:t>
@@ -916,7 +1044,7 @@
           <w:numId w:val="1"/>
         </w:numPr>
       </w:pPr>
-      <w:bookmarkStart w:id="2" w:name="_Toc493019441"/>
+      <w:bookmarkStart w:id="2" w:name="_Toc493423682"/>
       <w:r>
         <w:rPr>
           <w:rFonts w:hint="eastAsia"/>
@@ -933,14 +1061,53 @@
           <w:numId w:val="1"/>
         </w:numPr>
       </w:pPr>
-      <w:bookmarkStart w:id="3" w:name="_Toc493019442"/>
-      <w:r>
-        <w:rPr>
-          <w:rFonts w:hint="eastAsia"/>
-        </w:rPr>
-        <w:t>效果框图</w:t>
+      <w:bookmarkStart w:id="3" w:name="_Toc493423683"/>
+      <w:r>
+        <w:t>简述</w:t>
       </w:r>
       <w:bookmarkEnd w:id="3"/>
+    </w:p>
+    <w:p>
+      <w:pPr>
+        <w:pStyle w:val="a3"/>
+        <w:ind w:left="730" w:firstLineChars="0" w:firstLine="0"/>
+        <w:rPr>
+          <w:rFonts w:hint="eastAsia"/>
+        </w:rPr>
+      </w:pPr>
+      <w:r>
+        <w:t>软件实现目标</w:t>
+      </w:r>
+      <w:r>
+        <w:rPr>
+          <w:rFonts w:hint="eastAsia"/>
+        </w:rPr>
+        <w:t>：自动定期备份用户核心数据，自动负载</w:t>
+      </w:r>
+      <w:r>
+        <w:rPr>
+          <w:rFonts w:hint="eastAsia"/>
+        </w:rPr>
+        <w:t>CPU</w:t>
+      </w:r>
+      <w:r>
+        <w:rPr>
+          <w:rFonts w:hint="eastAsia"/>
+        </w:rPr>
+        <w:t>，</w:t>
+      </w:r>
+      <w:r>
+        <w:rPr>
+          <w:rFonts w:hint="eastAsia"/>
+        </w:rPr>
+        <w:t>然后将</w:t>
+      </w:r>
+      <w:r>
+        <w:rPr>
+          <w:rFonts w:hint="eastAsia"/>
+        </w:rPr>
+        <w:t>同步备份文件至指定路径，或云盘。</w:t>
+      </w:r>
     </w:p>
     <w:p>
       <w:pPr>
@@ -949,18 +1116,416 @@
           <w:ilvl w:val="1"/>
           <w:numId w:val="1"/>
         </w:numPr>
-        <w:rPr>
-          <w:rFonts w:hint="eastAsia"/>
-        </w:rPr>
-      </w:pPr>
-      <w:bookmarkStart w:id="4" w:name="_Toc493019443"/>
+      </w:pPr>
+      <w:bookmarkStart w:id="4" w:name="_Toc493423684"/>
+      <w:r>
+        <w:rPr>
+          <w:rFonts w:hint="eastAsia"/>
+        </w:rPr>
+        <w:t>效果框图</w:t>
+      </w:r>
+      <w:bookmarkEnd w:id="4"/>
+    </w:p>
+    <w:p>
+      <w:pPr>
+        <w:keepNext/>
+      </w:pPr>
+      <w:r>
+        <w:object w:dxaOrig="8421" w:dyaOrig="4791">
+          <v:shapetype id="_x0000_t75" coordsize="21600,21600" o:spt="75" o:preferrelative="t" path="m@4@5l@4@11@9@11@9@5xe" filled="f" stroked="f">
+            <v:stroke joinstyle="miter"/>
+            <v:formulas>
+              <v:f eqn="if lineDrawn pixelLineWidth 0"/>
+              <v:f eqn="sum @0 1 0"/>
+              <v:f eqn="sum 0 0 @1"/>
+              <v:f eqn="prod @2 1 2"/>
+              <v:f eqn="prod @3 21600 pixelWidth"/>
+              <v:f eqn="prod @3 21600 pixelHeight"/>
+              <v:f eqn="sum @0 0 1"/>
+              <v:f eqn="prod @6 1 2"/>
+              <v:f eqn="prod @7 21600 pixelWidth"/>
+              <v:f eqn="sum @8 21600 0"/>
+              <v:f eqn="prod @7 21600 pixelHeight"/>
+              <v:f eqn="sum @10 21600 0"/>
+            </v:formulas>
+            <v:path o:extrusionok="f" gradientshapeok="t" o:connecttype="rect"/>
+            <o:lock v:ext="edit" aspectratio="t"/>
+          </v:shapetype>
+          <v:shape id="_x0000_i1025" type="#_x0000_t75" style="width:415.05pt;height:236.3pt" o:ole="">
+            <v:imagedata r:id="rId6" o:title=""/>
+          </v:shape>
+          <o:OLEObject Type="Embed" ProgID="Visio.Drawing.15" ShapeID="_x0000_i1025" DrawAspect="Content" ObjectID="_1567165543" r:id="rId7"/>
+        </w:object>
+      </w:r>
+    </w:p>
+    <w:p>
+      <w:pPr>
+        <w:pStyle w:val="a5"/>
+        <w:jc w:val="center"/>
+        <w:rPr>
+          <w:rFonts w:hint="eastAsia"/>
+        </w:rPr>
+      </w:pPr>
+      <w:r>
+        <w:rPr>
+          <w:rFonts w:hint="eastAsia"/>
+        </w:rPr>
+        <w:t>图</w:t>
+      </w:r>
+      <w:r>
+        <w:rPr>
+          <w:rFonts w:hint="eastAsia"/>
+        </w:rPr>
+        <w:t xml:space="preserve"> </w:t>
+      </w:r>
+      <w:r>
+        <w:fldChar w:fldCharType="begin"/>
+      </w:r>
+      <w:r>
+        <w:instrText xml:space="preserve"> </w:instrText>
+      </w:r>
+      <w:r>
+        <w:rPr>
+          <w:rFonts w:hint="eastAsia"/>
+        </w:rPr>
+        <w:instrText xml:space="preserve">SEQ </w:instrText>
+      </w:r>
+      <w:r>
+        <w:rPr>
+          <w:rFonts w:hint="eastAsia"/>
+        </w:rPr>
+        <w:instrText>图</w:instrText>
+      </w:r>
+      <w:r>
+        <w:rPr>
+          <w:rFonts w:hint="eastAsia"/>
+        </w:rPr>
+        <w:instrText xml:space="preserve"> \* ARABIC</w:instrText>
+      </w:r>
+      <w:r>
+        <w:instrText xml:space="preserve"> </w:instrText>
+      </w:r>
+      <w:r>
+        <w:fldChar w:fldCharType="separate"/>
+      </w:r>
+      <w:r>
+        <w:rPr>
+          <w:noProof/>
+        </w:rPr>
+        <w:t>1</w:t>
+      </w:r>
+      <w:r>
+        <w:fldChar w:fldCharType="end"/>
+      </w:r>
+      <w:r>
+        <w:t xml:space="preserve"> </w:t>
+      </w:r>
+      <w:r>
+        <w:t>软件效果图</w:t>
+      </w:r>
+    </w:p>
+    <w:p>
+      <w:pPr>
+        <w:pStyle w:val="3"/>
+        <w:numPr>
+          <w:ilvl w:val="1"/>
+          <w:numId w:val="1"/>
+        </w:numPr>
+      </w:pPr>
+      <w:bookmarkStart w:id="5" w:name="_Toc493423685"/>
       <w:r>
         <w:rPr>
           <w:rFonts w:hint="eastAsia"/>
         </w:rPr>
         <w:t>时间规划</w:t>
       </w:r>
-      <w:bookmarkEnd w:id="4"/>
+      <w:bookmarkEnd w:id="5"/>
+    </w:p>
+    <w:tbl>
+      <w:tblPr>
+        <w:tblStyle w:val="a6"/>
+        <w:tblW w:w="0" w:type="auto"/>
+        <w:tblLook w:val="04A0" w:firstRow="1" w:lastRow="0" w:firstColumn="1" w:lastColumn="0" w:noHBand="0" w:noVBand="1"/>
+      </w:tblPr>
+      <w:tblGrid>
+        <w:gridCol w:w="2405"/>
+        <w:gridCol w:w="5891"/>
+      </w:tblGrid>
+      <w:tr>
+        <w:tc>
+          <w:tcPr>
+            <w:tcW w:w="2405" w:type="dxa"/>
+          </w:tcPr>
+          <w:p>
+            <w:pPr>
+              <w:rPr>
+                <w:rFonts w:hint="eastAsia"/>
+              </w:rPr>
+            </w:pPr>
+            <w:r>
+              <w:rPr>
+                <w:rFonts w:hint="eastAsia"/>
+              </w:rPr>
+              <w:t>20170917-</w:t>
+            </w:r>
+            <w:r>
+              <w:t>20170917</w:t>
+            </w:r>
+          </w:p>
+        </w:tc>
+        <w:tc>
+          <w:tcPr>
+            <w:tcW w:w="5891" w:type="dxa"/>
+          </w:tcPr>
+          <w:p>
+            <w:pPr>
+              <w:rPr>
+                <w:rFonts w:hint="eastAsia"/>
+              </w:rPr>
+            </w:pPr>
+            <w:r>
+              <w:rPr>
+                <w:rFonts w:hint="eastAsia"/>
+              </w:rPr>
+              <w:t>项目计划书完成</w:t>
+            </w:r>
+          </w:p>
+        </w:tc>
+      </w:tr>
+      <w:tr>
+        <w:tc>
+          <w:tcPr>
+            <w:tcW w:w="2405" w:type="dxa"/>
+          </w:tcPr>
+          <w:p>
+            <w:pPr>
+              <w:rPr>
+                <w:rFonts w:hint="eastAsia"/>
+              </w:rPr>
+            </w:pPr>
+            <w:r>
+              <w:rPr>
+                <w:rFonts w:hint="eastAsia"/>
+              </w:rPr>
+              <w:t>2017</w:t>
+            </w:r>
+            <w:r>
+              <w:t>0918</w:t>
+            </w:r>
+            <w:r>
+              <w:rPr>
+                <w:rFonts w:hint="eastAsia"/>
+              </w:rPr>
+              <w:t>-</w:t>
+            </w:r>
+            <w:r>
+              <w:t>20170924</w:t>
+            </w:r>
+          </w:p>
+        </w:tc>
+        <w:tc>
+          <w:tcPr>
+            <w:tcW w:w="5891" w:type="dxa"/>
+          </w:tcPr>
+          <w:p>
+            <w:pPr>
+              <w:rPr>
+                <w:rFonts w:hint="eastAsia"/>
+              </w:rPr>
+            </w:pPr>
+            <w:r>
+              <w:rPr>
+                <w:rFonts w:hint="eastAsia"/>
+              </w:rPr>
+              <w:t>2/4/</w:t>
+            </w:r>
+            <w:r>
+              <w:t>7</w:t>
+            </w:r>
+          </w:p>
+        </w:tc>
+      </w:tr>
+      <w:tr>
+        <w:tc>
+          <w:tcPr>
+            <w:tcW w:w="2405" w:type="dxa"/>
+          </w:tcPr>
+          <w:p>
+            <w:pPr>
+              <w:rPr>
+                <w:rFonts w:hint="eastAsia"/>
+              </w:rPr>
+            </w:pPr>
+            <w:r>
+              <w:rPr>
+                <w:rFonts w:hint="eastAsia"/>
+              </w:rPr>
+              <w:t>201709</w:t>
+            </w:r>
+            <w:r>
+              <w:t>25-20170930</w:t>
+            </w:r>
+          </w:p>
+        </w:tc>
+        <w:tc>
+          <w:tcPr>
+            <w:tcW w:w="5891" w:type="dxa"/>
+          </w:tcPr>
+          <w:p>
+            <w:pPr>
+              <w:rPr>
+                <w:rFonts w:hint="eastAsia"/>
+              </w:rPr>
+            </w:pPr>
+            <w:r>
+              <w:rPr>
+                <w:rFonts w:hint="eastAsia"/>
+              </w:rPr>
+              <w:t>8/</w:t>
+            </w:r>
+            <w:r>
+              <w:t>6</w:t>
+            </w:r>
+          </w:p>
+        </w:tc>
+      </w:tr>
+      <w:tr>
+        <w:tc>
+          <w:tcPr>
+            <w:tcW w:w="2405" w:type="dxa"/>
+          </w:tcPr>
+          <w:p>
+            <w:pPr>
+              <w:rPr>
+                <w:rFonts w:hint="eastAsia"/>
+              </w:rPr>
+            </w:pPr>
+            <w:r>
+              <w:rPr>
+                <w:rFonts w:hint="eastAsia"/>
+              </w:rPr>
+              <w:t>201710</w:t>
+            </w:r>
+            <w:r>
+              <w:t>01-20171015</w:t>
+            </w:r>
+          </w:p>
+        </w:tc>
+        <w:tc>
+          <w:tcPr>
+            <w:tcW w:w="5891" w:type="dxa"/>
+          </w:tcPr>
+          <w:p>
+            <w:pPr>
+              <w:rPr>
+                <w:rFonts w:hint="eastAsia"/>
+              </w:rPr>
+            </w:pPr>
+            <w:r>
+              <w:rPr>
+                <w:rFonts w:hint="eastAsia"/>
+              </w:rPr>
+              <w:t>1/</w:t>
+            </w:r>
+            <w:r>
+              <w:t>3/5</w:t>
+            </w:r>
+          </w:p>
+        </w:tc>
+      </w:tr>
+      <w:tr>
+        <w:tc>
+          <w:tcPr>
+            <w:tcW w:w="2405" w:type="dxa"/>
+          </w:tcPr>
+          <w:p>
+            <w:pPr>
+              <w:rPr>
+                <w:rFonts w:hint="eastAsia"/>
+              </w:rPr>
+            </w:pPr>
+          </w:p>
+        </w:tc>
+        <w:tc>
+          <w:tcPr>
+            <w:tcW w:w="5891" w:type="dxa"/>
+          </w:tcPr>
+          <w:p>
+            <w:pPr>
+              <w:keepNext/>
+              <w:rPr>
+                <w:rFonts w:hint="eastAsia"/>
+              </w:rPr>
+            </w:pPr>
+          </w:p>
+        </w:tc>
+      </w:tr>
+    </w:tbl>
+    <w:p>
+      <w:pPr>
+        <w:pStyle w:val="a5"/>
+        <w:jc w:val="center"/>
+        <w:rPr>
+          <w:rFonts w:hint="eastAsia"/>
+        </w:rPr>
+      </w:pPr>
+      <w:r>
+        <w:rPr>
+          <w:rFonts w:hint="eastAsia"/>
+        </w:rPr>
+        <w:t>表</w:t>
+      </w:r>
+      <w:r>
+        <w:rPr>
+          <w:rFonts w:hint="eastAsia"/>
+        </w:rPr>
+        <w:t xml:space="preserve"> </w:t>
+      </w:r>
+      <w:r>
+        <w:fldChar w:fldCharType="begin"/>
+      </w:r>
+      <w:r>
+        <w:instrText xml:space="preserve"> </w:instrText>
+      </w:r>
+      <w:r>
+        <w:rPr>
+          <w:rFonts w:hint="eastAsia"/>
+        </w:rPr>
+        <w:instrText xml:space="preserve">SEQ </w:instrText>
+      </w:r>
+      <w:r>
+        <w:rPr>
+          <w:rFonts w:hint="eastAsia"/>
+        </w:rPr>
+        <w:instrText>表</w:instrText>
+      </w:r>
+      <w:r>
+        <w:rPr>
+          <w:rFonts w:hint="eastAsia"/>
+        </w:rPr>
+        <w:instrText xml:space="preserve"> \* ARABIC</w:instrText>
+      </w:r>
+      <w:r>
+        <w:instrText xml:space="preserve"> </w:instrText>
+      </w:r>
+      <w:r>
+        <w:fldChar w:fldCharType="separate"/>
+      </w:r>
+      <w:r>
+        <w:rPr>
+          <w:noProof/>
+        </w:rPr>
+        <w:t>1</w:t>
+      </w:r>
+      <w:r>
+        <w:fldChar w:fldCharType="end"/>
+      </w:r>
+      <w:r>
+        <w:t xml:space="preserve"> </w:t>
+      </w:r>
+      <w:r>
+        <w:t>时间安排</w:t>
+      </w:r>
     </w:p>
     <w:p>
       <w:pPr>
@@ -970,11 +1535,12 @@
           <w:numId w:val="1"/>
         </w:numPr>
       </w:pPr>
-      <w:bookmarkStart w:id="5" w:name="_Toc493019444"/>
-      <w:r>
+      <w:bookmarkStart w:id="6" w:name="_Toc493423686"/>
+      <w:r>
+        <w:lastRenderedPageBreak/>
         <w:t>实现大纲</w:t>
       </w:r>
-      <w:bookmarkEnd w:id="5"/>
+      <w:bookmarkEnd w:id="6"/>
     </w:p>
     <w:p>
       <w:pPr>
@@ -984,14 +1550,139 @@
           <w:numId w:val="1"/>
         </w:numPr>
       </w:pPr>
-      <w:bookmarkStart w:id="6" w:name="_Toc493019445"/>
+      <w:bookmarkStart w:id="7" w:name="_Toc493423687"/>
       <w:r>
         <w:rPr>
           <w:rFonts w:hint="eastAsia"/>
         </w:rPr>
         <w:t>应用环境</w:t>
       </w:r>
-      <w:bookmarkEnd w:id="6"/>
+      <w:bookmarkEnd w:id="7"/>
+    </w:p>
+    <w:p>
+      <w:pPr>
+        <w:pStyle w:val="a3"/>
+        <w:numPr>
+          <w:ilvl w:val="0"/>
+          <w:numId w:val="3"/>
+        </w:numPr>
+        <w:ind w:firstLineChars="0"/>
+      </w:pPr>
+      <w:r>
+        <w:rPr>
+          <w:rFonts w:hint="eastAsia"/>
+        </w:rPr>
+        <w:t>Python 3.7</w:t>
+      </w:r>
+      <w:r>
+        <w:rPr>
+          <w:rFonts w:hint="eastAsia"/>
+        </w:rPr>
+        <w:t>以上版本。</w:t>
+      </w:r>
+    </w:p>
+    <w:p>
+      <w:pPr>
+        <w:pStyle w:val="a3"/>
+        <w:numPr>
+          <w:ilvl w:val="0"/>
+          <w:numId w:val="3"/>
+        </w:numPr>
+        <w:ind w:firstLineChars="0"/>
+      </w:pPr>
+      <w:r>
+        <w:t>L</w:t>
+      </w:r>
+      <w:r>
+        <w:rPr>
+          <w:rFonts w:hint="eastAsia"/>
+        </w:rPr>
+        <w:t xml:space="preserve">inux x86_64 </w:t>
+      </w:r>
+      <w:r>
+        <w:rPr>
+          <w:rFonts w:hint="eastAsia"/>
+        </w:rPr>
+        <w:t>环境</w:t>
+      </w:r>
+      <w:r>
+        <w:rPr>
+          <w:rFonts w:hint="eastAsia"/>
+        </w:rPr>
+        <w:t>。</w:t>
+      </w:r>
+    </w:p>
+    <w:p>
+      <w:pPr>
+        <w:pStyle w:val="a3"/>
+        <w:numPr>
+          <w:ilvl w:val="0"/>
+          <w:numId w:val="3"/>
+        </w:numPr>
+        <w:ind w:firstLineChars="0"/>
+      </w:pPr>
+      <w:r>
+        <w:rPr>
+          <w:rFonts w:hint="eastAsia"/>
+        </w:rPr>
+        <w:t xml:space="preserve">7zip </w:t>
+      </w:r>
+      <w:r>
+        <w:rPr>
+          <w:rFonts w:hint="eastAsia"/>
+        </w:rPr>
+        <w:t>开源软件。</w:t>
+      </w:r>
+    </w:p>
+    <w:p>
+      <w:pPr>
+        <w:pStyle w:val="a3"/>
+        <w:numPr>
+          <w:ilvl w:val="0"/>
+          <w:numId w:val="3"/>
+        </w:numPr>
+        <w:ind w:firstLineChars="0"/>
+      </w:pPr>
+      <w:r>
+        <w:t>上传百度云盘开源软件</w:t>
+      </w:r>
+      <w:r>
+        <w:rPr>
+          <w:rFonts w:hint="eastAsia"/>
+        </w:rPr>
+        <w:t>。</w:t>
+      </w:r>
+    </w:p>
+    <w:p>
+      <w:pPr>
+        <w:pStyle w:val="a3"/>
+        <w:numPr>
+          <w:ilvl w:val="0"/>
+          <w:numId w:val="3"/>
+        </w:numPr>
+        <w:ind w:firstLineChars="0"/>
+        <w:rPr>
+          <w:rFonts w:hint="eastAsia"/>
+        </w:rPr>
+      </w:pPr>
+      <w:r>
+        <w:t>P</w:t>
+      </w:r>
+      <w:r>
+        <w:rPr>
+          <w:rFonts w:hint="eastAsia"/>
+        </w:rPr>
+        <w:t xml:space="preserve">ython </w:t>
+      </w:r>
+      <w:r>
+        <w:t>三方库</w:t>
+      </w:r>
+      <w:r>
+        <w:rPr>
+          <w:rFonts w:hint="eastAsia"/>
+        </w:rPr>
+        <w:t>。</w:t>
+      </w:r>
     </w:p>
     <w:p>
       <w:pPr>
@@ -1001,14 +1692,61 @@
           <w:numId w:val="1"/>
         </w:numPr>
       </w:pPr>
-      <w:bookmarkStart w:id="7" w:name="_Toc493019446"/>
+      <w:bookmarkStart w:id="8" w:name="_Toc493423688"/>
       <w:r>
         <w:rPr>
           <w:rFonts w:hint="eastAsia"/>
         </w:rPr>
         <w:t>技术要点</w:t>
       </w:r>
-      <w:bookmarkEnd w:id="7"/>
+      <w:bookmarkEnd w:id="8"/>
+    </w:p>
+    <w:p>
+      <w:pPr>
+        <w:pStyle w:val="a3"/>
+        <w:numPr>
+          <w:ilvl w:val="0"/>
+          <w:numId w:val="4"/>
+        </w:numPr>
+        <w:ind w:firstLineChars="0"/>
+      </w:pPr>
+      <w:r>
+        <w:t>P</w:t>
+      </w:r>
+      <w:r>
+        <w:rPr>
+          <w:rFonts w:hint="eastAsia"/>
+        </w:rPr>
+        <w:t xml:space="preserve">ython </w:t>
+      </w:r>
+      <w:r>
+        <w:t>开发编码</w:t>
+      </w:r>
+      <w:r>
+        <w:rPr>
+          <w:rFonts w:hint="eastAsia"/>
+        </w:rPr>
+        <w:t>。</w:t>
+      </w:r>
+    </w:p>
+    <w:p>
+      <w:pPr>
+        <w:pStyle w:val="a3"/>
+        <w:numPr>
+          <w:ilvl w:val="0"/>
+          <w:numId w:val="4"/>
+        </w:numPr>
+        <w:ind w:firstLineChars="0"/>
+        <w:rPr>
+          <w:rFonts w:hint="eastAsia"/>
+        </w:rPr>
+      </w:pPr>
+      <w:r>
+        <w:rPr>
+          <w:rFonts w:hint="eastAsia"/>
+        </w:rPr>
+        <w:t>三方软件使用。</w:t>
+      </w:r>
     </w:p>
     <w:p>
       <w:pPr>
@@ -1017,18 +1755,15 @@
           <w:ilvl w:val="1"/>
           <w:numId w:val="1"/>
         </w:numPr>
-        <w:rPr>
-          <w:rFonts w:hint="eastAsia"/>
-        </w:rPr>
-      </w:pPr>
-      <w:bookmarkStart w:id="8" w:name="_Toc493019447"/>
+      </w:pPr>
+      <w:bookmarkStart w:id="9" w:name="_Toc493423689"/>
       <w:r>
         <w:rPr>
           <w:rFonts w:hint="eastAsia"/>
         </w:rPr>
         <w:t>流程图</w:t>
       </w:r>
-      <w:bookmarkEnd w:id="8"/>
+      <w:bookmarkEnd w:id="9"/>
     </w:p>
     <w:p>
       <w:pPr>
@@ -1038,11 +1773,11 @@
           <w:numId w:val="1"/>
         </w:numPr>
       </w:pPr>
-      <w:bookmarkStart w:id="9" w:name="_Toc493019448"/>
+      <w:bookmarkStart w:id="10" w:name="_Toc493423690"/>
       <w:r>
         <w:t>功能点</w:t>
       </w:r>
-      <w:bookmarkEnd w:id="9"/>
+      <w:bookmarkEnd w:id="10"/>
     </w:p>
     <w:p>
       <w:pPr>
@@ -1052,14 +1787,29 @@
           <w:numId w:val="1"/>
         </w:numPr>
       </w:pPr>
-      <w:bookmarkStart w:id="10" w:name="_Toc493019449"/>
+      <w:bookmarkStart w:id="11" w:name="_Toc493423691"/>
       <w:r>
         <w:rPr>
           <w:rFonts w:hint="eastAsia"/>
         </w:rPr>
         <w:t>功能列表</w:t>
       </w:r>
-      <w:bookmarkEnd w:id="10"/>
+      <w:bookmarkEnd w:id="11"/>
+    </w:p>
+    <w:p>
+      <w:pPr>
+        <w:pStyle w:val="4"/>
+        <w:numPr>
+          <w:ilvl w:val="0"/>
+          <w:numId w:val="5"/>
+        </w:numPr>
+      </w:pPr>
+      <w:r>
+        <w:t>软件顶层任务作业</w:t>
+      </w:r>
+      <w:r>
+        <w:t>实现</w:t>
+      </w:r>
     </w:p>
     <w:p>
       <w:pPr>
@@ -1068,6 +1818,484 @@
           <w:rFonts w:hint="eastAsia"/>
         </w:rPr>
       </w:pPr>
+      <w:r>
+        <w:t>优先级</w:t>
+      </w:r>
+      <w:r>
+        <w:rPr>
+          <w:rFonts w:hint="eastAsia"/>
+        </w:rPr>
+        <w:t>：</w:t>
+      </w:r>
+      <w:r>
+        <w:t>中</w:t>
+      </w:r>
+    </w:p>
+    <w:p>
+      <w:pPr>
+        <w:ind w:left="160"/>
+      </w:pPr>
+      <w:r>
+        <w:t>说明</w:t>
+      </w:r>
+      <w:r>
+        <w:rPr>
+          <w:rFonts w:hint="eastAsia"/>
+        </w:rPr>
+        <w:t>：</w:t>
+      </w:r>
+    </w:p>
+    <w:p>
+      <w:pPr>
+        <w:ind w:left="160"/>
+        <w:rPr>
+          <w:rFonts w:hint="eastAsia"/>
+        </w:rPr>
+      </w:pPr>
+    </w:p>
+    <w:p>
+      <w:pPr>
+        <w:pStyle w:val="4"/>
+        <w:numPr>
+          <w:ilvl w:val="0"/>
+          <w:numId w:val="5"/>
+        </w:numPr>
+      </w:pPr>
+      <w:r>
+        <w:t>工作实体实现</w:t>
+      </w:r>
+    </w:p>
+    <w:p>
+      <w:pPr>
+        <w:ind w:left="160"/>
+      </w:pPr>
+      <w:r>
+        <w:t>优先级</w:t>
+      </w:r>
+      <w:r>
+        <w:rPr>
+          <w:rFonts w:hint="eastAsia"/>
+        </w:rPr>
+        <w:t>：</w:t>
+      </w:r>
+      <w:r>
+        <w:t>高</w:t>
+      </w:r>
+    </w:p>
+    <w:p>
+      <w:pPr>
+        <w:ind w:left="160"/>
+      </w:pPr>
+      <w:r>
+        <w:t>说明</w:t>
+      </w:r>
+      <w:r>
+        <w:rPr>
+          <w:rFonts w:hint="eastAsia"/>
+        </w:rPr>
+        <w:t>：</w:t>
+      </w:r>
+    </w:p>
+    <w:p>
+      <w:pPr>
+        <w:ind w:left="160"/>
+        <w:rPr>
+          <w:rFonts w:hint="eastAsia"/>
+        </w:rPr>
+      </w:pPr>
+    </w:p>
+    <w:p>
+      <w:pPr>
+        <w:pStyle w:val="4"/>
+        <w:numPr>
+          <w:ilvl w:val="0"/>
+          <w:numId w:val="5"/>
+        </w:numPr>
+      </w:pPr>
+      <w:r>
+        <w:rPr>
+          <w:rFonts w:hint="eastAsia"/>
+        </w:rPr>
+        <w:t xml:space="preserve">CPU </w:t>
+      </w:r>
+      <w:r>
+        <w:rPr>
+          <w:rFonts w:hint="eastAsia"/>
+        </w:rPr>
+        <w:t>负载分担</w:t>
+      </w:r>
+    </w:p>
+    <w:p>
+      <w:pPr>
+        <w:ind w:left="160"/>
+      </w:pPr>
+      <w:r>
+        <w:t>优先级</w:t>
+      </w:r>
+      <w:r>
+        <w:rPr>
+          <w:rFonts w:hint="eastAsia"/>
+        </w:rPr>
+        <w:t>:</w:t>
+      </w:r>
+      <w:r>
+        <w:rPr>
+          <w:rFonts w:hint="eastAsia"/>
+        </w:rPr>
+        <w:t>低</w:t>
+      </w:r>
+    </w:p>
+    <w:p>
+      <w:pPr>
+        <w:ind w:left="160"/>
+      </w:pPr>
+      <w:r>
+        <w:t>说明</w:t>
+      </w:r>
+      <w:r>
+        <w:rPr>
+          <w:rFonts w:hint="eastAsia"/>
+        </w:rPr>
+        <w:t>：</w:t>
+      </w:r>
+    </w:p>
+    <w:p>
+      <w:pPr>
+        <w:ind w:left="160"/>
+        <w:rPr>
+          <w:rFonts w:hint="eastAsia"/>
+        </w:rPr>
+      </w:pPr>
+    </w:p>
+    <w:p>
+      <w:pPr>
+        <w:pStyle w:val="4"/>
+        <w:numPr>
+          <w:ilvl w:val="0"/>
+          <w:numId w:val="5"/>
+        </w:numPr>
+      </w:pPr>
+      <w:r>
+        <w:t>自选路径备份</w:t>
+      </w:r>
+      <w:r>
+        <w:rPr>
+          <w:rFonts w:hint="eastAsia"/>
+        </w:rPr>
+        <w:t>(</w:t>
+      </w:r>
+      <w:r>
+        <w:rPr>
+          <w:rFonts w:hint="eastAsia"/>
+        </w:rPr>
+        <w:t>目录</w:t>
+      </w:r>
+      <w:r>
+        <w:rPr>
+          <w:rFonts w:hint="eastAsia"/>
+        </w:rPr>
+        <w:t>/</w:t>
+      </w:r>
+      <w:r>
+        <w:rPr>
+          <w:rFonts w:hint="eastAsia"/>
+        </w:rPr>
+        <w:t>文件</w:t>
+      </w:r>
+      <w:r>
+        <w:rPr>
+          <w:rFonts w:hint="eastAsia"/>
+        </w:rPr>
+        <w:t>)</w:t>
+      </w:r>
+      <w:r>
+        <w:t>,</w:t>
+      </w:r>
+      <w:r>
+        <w:t>输出目录</w:t>
+      </w:r>
+    </w:p>
+    <w:p>
+      <w:pPr>
+        <w:ind w:left="160"/>
+      </w:pPr>
+      <w:r>
+        <w:t>优先级</w:t>
+      </w:r>
+      <w:r>
+        <w:rPr>
+          <w:rFonts w:hint="eastAsia"/>
+        </w:rPr>
+        <w:t>：</w:t>
+      </w:r>
+      <w:r>
+        <w:t>高</w:t>
+      </w:r>
+    </w:p>
+    <w:p>
+      <w:pPr>
+        <w:ind w:left="160"/>
+      </w:pPr>
+      <w:r>
+        <w:t>说明</w:t>
+      </w:r>
+      <w:r>
+        <w:rPr>
+          <w:rFonts w:hint="eastAsia"/>
+        </w:rPr>
+        <w:t>：</w:t>
+      </w:r>
+    </w:p>
+    <w:p>
+      <w:pPr>
+        <w:ind w:left="160"/>
+        <w:rPr>
+          <w:rFonts w:hint="eastAsia"/>
+        </w:rPr>
+      </w:pPr>
+    </w:p>
+    <w:p>
+      <w:pPr>
+        <w:pStyle w:val="4"/>
+        <w:numPr>
+          <w:ilvl w:val="0"/>
+          <w:numId w:val="5"/>
+        </w:numPr>
+      </w:pPr>
+      <w:r>
+        <w:t>备份云端</w:t>
+      </w:r>
+    </w:p>
+    <w:p>
+      <w:pPr>
+        <w:pStyle w:val="a3"/>
+        <w:ind w:leftChars="76" w:left="160" w:firstLineChars="0" w:firstLine="0"/>
+      </w:pPr>
+      <w:r>
+        <w:t>优先级</w:t>
+      </w:r>
+      <w:r>
+        <w:rPr>
+          <w:rFonts w:hint="eastAsia"/>
+        </w:rPr>
+        <w:t>:</w:t>
+      </w:r>
+      <w:r>
+        <w:rPr>
+          <w:rFonts w:hint="eastAsia"/>
+        </w:rPr>
+        <w:t>中</w:t>
+      </w:r>
+    </w:p>
+    <w:p>
+      <w:pPr>
+        <w:pStyle w:val="a3"/>
+        <w:ind w:leftChars="76" w:left="160" w:firstLineChars="0" w:firstLine="0"/>
+        <w:rPr>
+          <w:rFonts w:hint="eastAsia"/>
+        </w:rPr>
+      </w:pPr>
+      <w:r>
+        <w:t>说明</w:t>
+      </w:r>
+      <w:r>
+        <w:rPr>
+          <w:rFonts w:hint="eastAsia"/>
+        </w:rPr>
+        <w:t>：</w:t>
+      </w:r>
+    </w:p>
+    <w:p>
+      <w:pPr>
+        <w:pStyle w:val="4"/>
+        <w:numPr>
+          <w:ilvl w:val="0"/>
+          <w:numId w:val="5"/>
+        </w:numPr>
+      </w:pPr>
+      <w:r>
+        <w:t>流利的</w:t>
+      </w:r>
+      <w:r>
+        <w:rPr>
+          <w:rFonts w:hint="eastAsia"/>
+        </w:rPr>
+        <w:t>UI</w:t>
+      </w:r>
+    </w:p>
+    <w:p>
+      <w:pPr>
+        <w:pStyle w:val="a3"/>
+        <w:ind w:leftChars="76" w:left="160" w:firstLineChars="0" w:firstLine="0"/>
+      </w:pPr>
+      <w:r>
+        <w:t>优先级</w:t>
+      </w:r>
+      <w:r>
+        <w:rPr>
+          <w:rFonts w:hint="eastAsia"/>
+        </w:rPr>
+        <w:t>:</w:t>
+      </w:r>
+      <w:r>
+        <w:rPr>
+          <w:rFonts w:hint="eastAsia"/>
+        </w:rPr>
+        <w:t>高</w:t>
+      </w:r>
+    </w:p>
+    <w:p>
+      <w:pPr>
+        <w:pStyle w:val="a3"/>
+        <w:ind w:leftChars="76" w:left="160" w:firstLineChars="0" w:firstLine="0"/>
+        <w:rPr>
+          <w:rFonts w:hint="eastAsia"/>
+        </w:rPr>
+      </w:pPr>
+      <w:r>
+        <w:t>说明</w:t>
+      </w:r>
+      <w:r>
+        <w:rPr>
+          <w:rFonts w:hint="eastAsia"/>
+        </w:rPr>
+        <w:t>:</w:t>
+      </w:r>
+    </w:p>
+    <w:p>
+      <w:pPr>
+        <w:pStyle w:val="a3"/>
+        <w:ind w:left="580" w:firstLineChars="0" w:firstLine="0"/>
+        <w:rPr>
+          <w:rFonts w:hint="eastAsia"/>
+        </w:rPr>
+      </w:pPr>
+    </w:p>
+    <w:p>
+      <w:pPr>
+        <w:pStyle w:val="4"/>
+        <w:numPr>
+          <w:ilvl w:val="0"/>
+          <w:numId w:val="5"/>
+        </w:numPr>
+      </w:pPr>
+      <w:r>
+        <w:t>事件上报</w:t>
+      </w:r>
+      <w:r>
+        <w:rPr>
+          <w:rFonts w:hint="eastAsia"/>
+        </w:rPr>
+        <w:t>，</w:t>
+      </w:r>
+      <w:r>
+        <w:t>日志系统</w:t>
+      </w:r>
+    </w:p>
+    <w:p>
+      <w:pPr>
+        <w:pStyle w:val="a3"/>
+        <w:ind w:leftChars="76" w:left="160" w:firstLineChars="0" w:firstLine="0"/>
+      </w:pPr>
+      <w:r>
+        <w:t>优先级</w:t>
+      </w:r>
+      <w:r>
+        <w:rPr>
+          <w:rFonts w:hint="eastAsia"/>
+        </w:rPr>
+        <w:t>:</w:t>
+      </w:r>
+      <w:r>
+        <w:rPr>
+          <w:rFonts w:hint="eastAsia"/>
+        </w:rPr>
+        <w:t>高</w:t>
+      </w:r>
+    </w:p>
+    <w:p>
+      <w:pPr>
+        <w:pStyle w:val="a3"/>
+        <w:ind w:leftChars="76" w:left="160" w:firstLineChars="0" w:firstLine="0"/>
+        <w:rPr>
+          <w:rFonts w:hint="eastAsia"/>
+        </w:rPr>
+      </w:pPr>
+      <w:r>
+        <w:t>说明</w:t>
+      </w:r>
+      <w:r>
+        <w:rPr>
+          <w:rFonts w:hint="eastAsia"/>
+        </w:rPr>
+        <w:t>:</w:t>
+      </w:r>
+    </w:p>
+    <w:p>
+      <w:pPr>
+        <w:pStyle w:val="4"/>
+        <w:numPr>
+          <w:ilvl w:val="0"/>
+          <w:numId w:val="5"/>
+        </w:numPr>
+      </w:pPr>
+      <w:r>
+        <w:rPr>
+          <w:rFonts w:hint="eastAsia"/>
+        </w:rPr>
+        <w:t>7ZIP</w:t>
+      </w:r>
+      <w:r>
+        <w:rPr>
+          <w:rFonts w:hint="eastAsia"/>
+        </w:rPr>
+        <w:t>软件接口封装</w:t>
+      </w:r>
+    </w:p>
+    <w:p>
+      <w:pPr>
+        <w:pStyle w:val="a3"/>
+        <w:ind w:leftChars="76" w:left="160" w:firstLineChars="0" w:firstLine="0"/>
+      </w:pPr>
+      <w:r>
+        <w:t>优先级</w:t>
+      </w:r>
+      <w:r>
+        <w:rPr>
+          <w:rFonts w:hint="eastAsia"/>
+        </w:rPr>
+        <w:t>：</w:t>
+      </w:r>
+      <w:r>
+        <w:rPr>
+          <w:rFonts w:hint="eastAsia"/>
+        </w:rPr>
+        <w:t xml:space="preserve"> </w:t>
+      </w:r>
+      <w:r>
+        <w:rPr>
+          <w:rFonts w:hint="eastAsia"/>
+        </w:rPr>
+        <w:t>高</w:t>
+      </w:r>
+    </w:p>
+    <w:p>
+      <w:pPr>
+        <w:pStyle w:val="a3"/>
+        <w:ind w:leftChars="76" w:left="160" w:firstLineChars="0" w:firstLine="0"/>
+        <w:rPr>
+          <w:rFonts w:hint="eastAsia"/>
+        </w:rPr>
+      </w:pPr>
+      <w:r>
+        <w:t>说明</w:t>
+      </w:r>
+      <w:r>
+        <w:rPr>
+          <w:rFonts w:hint="eastAsia"/>
+        </w:rPr>
+        <w:t>:</w:t>
+      </w:r>
     </w:p>
     <w:p>
       <w:pPr>
@@ -1089,6 +2317,264 @@
 <file path=word/numbering.xml><?xml version="1.0" encoding="utf-8"?>
 <w:numbering xmlns:wpc="http://schemas.microsoft.com/office/word/2010/wordprocessingCanvas" xmlns:mc="http://schemas.openxmlformats.org/markup-compatibility/2006" xmlns:o="urn:schemas-microsoft-com:office:office" xmlns:r="http://schemas.openxmlformats.org/officeDocument/2006/relationships" xmlns:m="http://schemas.openxmlformats.org/officeDocument/2006/math" xmlns:v="urn:schemas-microsoft-com:vml" xmlns:wp14="http://schemas.microsoft.com/office/word/2010/wordprocessingDrawing" xmlns:wp="http://schemas.openxmlformats.org/drawingml/2006/wordprocessingDrawing" xmlns:w10="urn:schemas-microsoft-com:office:word" xmlns:w="http://schemas.openxmlformats.org/wordprocessingml/2006/main" xmlns:w14="http://schemas.microsoft.com/office/word/2010/wordml" xmlns:w15="http://schemas.microsoft.com/office/word/2012/wordml" xmlns:wpg="http://schemas.microsoft.com/office/word/2010/wordprocessingGroup" xmlns:wpi="http://schemas.microsoft.com/office/word/2010/wordprocessingInk" xmlns:wne="http://schemas.microsoft.com/office/word/2006/wordml" xmlns:wps="http://schemas.microsoft.com/office/word/2010/wordprocessingShape" mc:Ignorable="w14 w15 wp14">
   <w:abstractNum w:abstractNumId="0">
+    <w:nsid w:val="1B025DB8"/>
+    <w:multiLevelType w:val="hybridMultilevel"/>
+    <w:tmpl w:val="3B8CDCAA"/>
+    <w:lvl w:ilvl="0" w:tplc="0409000F">
+      <w:start w:val="1"/>
+      <w:numFmt w:val="decimal"/>
+      <w:lvlText w:val="%1."/>
+      <w:lvlJc w:val="left"/>
+      <w:pPr>
+        <w:ind w:left="580" w:hanging="420"/>
+      </w:pPr>
+    </w:lvl>
+    <w:lvl w:ilvl="1" w:tplc="04090019" w:tentative="1">
+      <w:start w:val="1"/>
+      <w:numFmt w:val="lowerLetter"/>
+      <w:lvlText w:val="%2)"/>
+      <w:lvlJc w:val="left"/>
+      <w:pPr>
+        <w:ind w:left="1000" w:hanging="420"/>
+      </w:pPr>
+    </w:lvl>
+    <w:lvl w:ilvl="2" w:tplc="0409001B" w:tentative="1">
+      <w:start w:val="1"/>
+      <w:numFmt w:val="lowerRoman"/>
+      <w:lvlText w:val="%3."/>
+      <w:lvlJc w:val="right"/>
+      <w:pPr>
+        <w:ind w:left="1420" w:hanging="420"/>
+      </w:pPr>
+    </w:lvl>
+    <w:lvl w:ilvl="3" w:tplc="0409000F" w:tentative="1">
+      <w:start w:val="1"/>
+      <w:numFmt w:val="decimal"/>
+      <w:lvlText w:val="%4."/>
+      <w:lvlJc w:val="left"/>
+      <w:pPr>
+        <w:ind w:left="1840" w:hanging="420"/>
+      </w:pPr>
+    </w:lvl>
+    <w:lvl w:ilvl="4" w:tplc="04090019" w:tentative="1">
+      <w:start w:val="1"/>
+      <w:numFmt w:val="lowerLetter"/>
+      <w:lvlText w:val="%5)"/>
+      <w:lvlJc w:val="left"/>
+      <w:pPr>
+        <w:ind w:left="2260" w:hanging="420"/>
+      </w:pPr>
+    </w:lvl>
+    <w:lvl w:ilvl="5" w:tplc="0409001B" w:tentative="1">
+      <w:start w:val="1"/>
+      <w:numFmt w:val="lowerRoman"/>
+      <w:lvlText w:val="%6."/>
+      <w:lvlJc w:val="right"/>
+      <w:pPr>
+        <w:ind w:left="2680" w:hanging="420"/>
+      </w:pPr>
+    </w:lvl>
+    <w:lvl w:ilvl="6" w:tplc="0409000F" w:tentative="1">
+      <w:start w:val="1"/>
+      <w:numFmt w:val="decimal"/>
+      <w:lvlText w:val="%7."/>
+      <w:lvlJc w:val="left"/>
+      <w:pPr>
+        <w:ind w:left="3100" w:hanging="420"/>
+      </w:pPr>
+    </w:lvl>
+    <w:lvl w:ilvl="7" w:tplc="04090019" w:tentative="1">
+      <w:start w:val="1"/>
+      <w:numFmt w:val="lowerLetter"/>
+      <w:lvlText w:val="%8)"/>
+      <w:lvlJc w:val="left"/>
+      <w:pPr>
+        <w:ind w:left="3520" w:hanging="420"/>
+      </w:pPr>
+    </w:lvl>
+    <w:lvl w:ilvl="8" w:tplc="0409001B" w:tentative="1">
+      <w:start w:val="1"/>
+      <w:numFmt w:val="lowerRoman"/>
+      <w:lvlText w:val="%9."/>
+      <w:lvlJc w:val="right"/>
+      <w:pPr>
+        <w:ind w:left="3940" w:hanging="420"/>
+      </w:pPr>
+    </w:lvl>
+  </w:abstractNum>
+  <w:abstractNum w:abstractNumId="1">
+    <w:nsid w:val="1E1D68E9"/>
+    <w:multiLevelType w:val="hybridMultilevel"/>
+    <w:tmpl w:val="FE6862E0"/>
+    <w:lvl w:ilvl="0" w:tplc="0409000F">
+      <w:start w:val="1"/>
+      <w:numFmt w:val="decimal"/>
+      <w:lvlText w:val="%1."/>
+      <w:lvlJc w:val="left"/>
+      <w:pPr>
+        <w:ind w:left="580" w:hanging="420"/>
+      </w:pPr>
+    </w:lvl>
+    <w:lvl w:ilvl="1" w:tplc="04090019" w:tentative="1">
+      <w:start w:val="1"/>
+      <w:numFmt w:val="lowerLetter"/>
+      <w:lvlText w:val="%2)"/>
+      <w:lvlJc w:val="left"/>
+      <w:pPr>
+        <w:ind w:left="1000" w:hanging="420"/>
+      </w:pPr>
+    </w:lvl>
+    <w:lvl w:ilvl="2" w:tplc="0409001B" w:tentative="1">
+      <w:start w:val="1"/>
+      <w:numFmt w:val="lowerRoman"/>
+      <w:lvlText w:val="%3."/>
+      <w:lvlJc w:val="right"/>
+      <w:pPr>
+        <w:ind w:left="1420" w:hanging="420"/>
+      </w:pPr>
+    </w:lvl>
+    <w:lvl w:ilvl="3" w:tplc="0409000F" w:tentative="1">
+      <w:start w:val="1"/>
+      <w:numFmt w:val="decimal"/>
+      <w:lvlText w:val="%4."/>
+      <w:lvlJc w:val="left"/>
+      <w:pPr>
+        <w:ind w:left="1840" w:hanging="420"/>
+      </w:pPr>
+    </w:lvl>
+    <w:lvl w:ilvl="4" w:tplc="04090019" w:tentative="1">
+      <w:start w:val="1"/>
+      <w:numFmt w:val="lowerLetter"/>
+      <w:lvlText w:val="%5)"/>
+      <w:lvlJc w:val="left"/>
+      <w:pPr>
+        <w:ind w:left="2260" w:hanging="420"/>
+      </w:pPr>
+    </w:lvl>
+    <w:lvl w:ilvl="5" w:tplc="0409001B" w:tentative="1">
+      <w:start w:val="1"/>
+      <w:numFmt w:val="lowerRoman"/>
+      <w:lvlText w:val="%6."/>
+      <w:lvlJc w:val="right"/>
+      <w:pPr>
+        <w:ind w:left="2680" w:hanging="420"/>
+      </w:pPr>
+    </w:lvl>
+    <w:lvl w:ilvl="6" w:tplc="0409000F" w:tentative="1">
+      <w:start w:val="1"/>
+      <w:numFmt w:val="decimal"/>
+      <w:lvlText w:val="%7."/>
+      <w:lvlJc w:val="left"/>
+      <w:pPr>
+        <w:ind w:left="3100" w:hanging="420"/>
+      </w:pPr>
+    </w:lvl>
+    <w:lvl w:ilvl="7" w:tplc="04090019" w:tentative="1">
+      <w:start w:val="1"/>
+      <w:numFmt w:val="lowerLetter"/>
+      <w:lvlText w:val="%8)"/>
+      <w:lvlJc w:val="left"/>
+      <w:pPr>
+        <w:ind w:left="3520" w:hanging="420"/>
+      </w:pPr>
+    </w:lvl>
+    <w:lvl w:ilvl="8" w:tplc="0409001B" w:tentative="1">
+      <w:start w:val="1"/>
+      <w:numFmt w:val="lowerRoman"/>
+      <w:lvlText w:val="%9."/>
+      <w:lvlJc w:val="right"/>
+      <w:pPr>
+        <w:ind w:left="3940" w:hanging="420"/>
+      </w:pPr>
+    </w:lvl>
+  </w:abstractNum>
+  <w:abstractNum w:abstractNumId="2">
+    <w:nsid w:val="31606802"/>
+    <w:multiLevelType w:val="hybridMultilevel"/>
+    <w:tmpl w:val="BBAA08C6"/>
+    <w:lvl w:ilvl="0" w:tplc="0409000F">
+      <w:start w:val="1"/>
+      <w:numFmt w:val="decimal"/>
+      <w:lvlText w:val="%1."/>
+      <w:lvlJc w:val="left"/>
+      <w:pPr>
+        <w:ind w:left="580" w:hanging="420"/>
+      </w:pPr>
+    </w:lvl>
+    <w:lvl w:ilvl="1" w:tplc="04090019" w:tentative="1">
+      <w:start w:val="1"/>
+      <w:numFmt w:val="lowerLetter"/>
+      <w:lvlText w:val="%2)"/>
+      <w:lvlJc w:val="left"/>
+      <w:pPr>
+        <w:ind w:left="1000" w:hanging="420"/>
+      </w:pPr>
+    </w:lvl>
+    <w:lvl w:ilvl="2" w:tplc="0409001B" w:tentative="1">
+      <w:start w:val="1"/>
+      <w:numFmt w:val="lowerRoman"/>
+      <w:lvlText w:val="%3."/>
+      <w:lvlJc w:val="right"/>
+      <w:pPr>
+        <w:ind w:left="1420" w:hanging="420"/>
+      </w:pPr>
+    </w:lvl>
+    <w:lvl w:ilvl="3" w:tplc="0409000F" w:tentative="1">
+      <w:start w:val="1"/>
+      <w:numFmt w:val="decimal"/>
+      <w:lvlText w:val="%4."/>
+      <w:lvlJc w:val="left"/>
+      <w:pPr>
+        <w:ind w:left="1840" w:hanging="420"/>
+      </w:pPr>
+    </w:lvl>
+    <w:lvl w:ilvl="4" w:tplc="04090019" w:tentative="1">
+      <w:start w:val="1"/>
+      <w:numFmt w:val="lowerLetter"/>
+      <w:lvlText w:val="%5)"/>
+      <w:lvlJc w:val="left"/>
+      <w:pPr>
+        <w:ind w:left="2260" w:hanging="420"/>
+      </w:pPr>
+    </w:lvl>
+    <w:lvl w:ilvl="5" w:tplc="0409001B" w:tentative="1">
+      <w:start w:val="1"/>
+      <w:numFmt w:val="lowerRoman"/>
+      <w:lvlText w:val="%6."/>
+      <w:lvlJc w:val="right"/>
+      <w:pPr>
+        <w:ind w:left="2680" w:hanging="420"/>
+      </w:pPr>
+    </w:lvl>
+    <w:lvl w:ilvl="6" w:tplc="0409000F" w:tentative="1">
+      <w:start w:val="1"/>
+      <w:numFmt w:val="decimal"/>
+      <w:lvlText w:val="%7."/>
+      <w:lvlJc w:val="left"/>
+      <w:pPr>
+        <w:ind w:left="3100" w:hanging="420"/>
+      </w:pPr>
+    </w:lvl>
+    <w:lvl w:ilvl="7" w:tplc="04090019" w:tentative="1">
+      <w:start w:val="1"/>
+      <w:numFmt w:val="lowerLetter"/>
+      <w:lvlText w:val="%8)"/>
+      <w:lvlJc w:val="left"/>
+      <w:pPr>
+        <w:ind w:left="3520" w:hanging="420"/>
+      </w:pPr>
+    </w:lvl>
+    <w:lvl w:ilvl="8" w:tplc="0409001B" w:tentative="1">
+      <w:start w:val="1"/>
+      <w:numFmt w:val="lowerRoman"/>
+      <w:lvlText w:val="%9."/>
+      <w:lvlJc w:val="right"/>
+      <w:pPr>
+        <w:ind w:left="3940" w:hanging="420"/>
+      </w:pPr>
+    </w:lvl>
+  </w:abstractNum>
+  <w:abstractNum w:abstractNumId="3">
     <w:nsid w:val="3F1D01AF"/>
     <w:multiLevelType w:val="multilevel"/>
     <w:tmpl w:val="6936AAB2"/>
@@ -1209,8 +2695,109 @@
       </w:rPr>
     </w:lvl>
   </w:abstractNum>
+  <w:abstractNum w:abstractNumId="4">
+    <w:nsid w:val="5AA11C37"/>
+    <w:multiLevelType w:val="hybridMultilevel"/>
+    <w:tmpl w:val="23C8F1D2"/>
+    <w:lvl w:ilvl="0" w:tplc="C43CAAF6">
+      <w:start w:val="1"/>
+      <w:numFmt w:val="decimal"/>
+      <w:lvlText w:val="%1."/>
+      <w:lvlJc w:val="left"/>
+      <w:pPr>
+        <w:ind w:left="360" w:hanging="360"/>
+      </w:pPr>
+      <w:rPr>
+        <w:rFonts w:hint="default"/>
+      </w:rPr>
+    </w:lvl>
+    <w:lvl w:ilvl="1" w:tplc="04090019" w:tentative="1">
+      <w:start w:val="1"/>
+      <w:numFmt w:val="lowerLetter"/>
+      <w:lvlText w:val="%2)"/>
+      <w:lvlJc w:val="left"/>
+      <w:pPr>
+        <w:ind w:left="840" w:hanging="420"/>
+      </w:pPr>
+    </w:lvl>
+    <w:lvl w:ilvl="2" w:tplc="0409001B" w:tentative="1">
+      <w:start w:val="1"/>
+      <w:numFmt w:val="lowerRoman"/>
+      <w:lvlText w:val="%3."/>
+      <w:lvlJc w:val="right"/>
+      <w:pPr>
+        <w:ind w:left="1260" w:hanging="420"/>
+      </w:pPr>
+    </w:lvl>
+    <w:lvl w:ilvl="3" w:tplc="0409000F" w:tentative="1">
+      <w:start w:val="1"/>
+      <w:numFmt w:val="decimal"/>
+      <w:lvlText w:val="%4."/>
+      <w:lvlJc w:val="left"/>
+      <w:pPr>
+        <w:ind w:left="1680" w:hanging="420"/>
+      </w:pPr>
+    </w:lvl>
+    <w:lvl w:ilvl="4" w:tplc="04090019" w:tentative="1">
+      <w:start w:val="1"/>
+      <w:numFmt w:val="lowerLetter"/>
+      <w:lvlText w:val="%5)"/>
+      <w:lvlJc w:val="left"/>
+      <w:pPr>
+        <w:ind w:left="2100" w:hanging="420"/>
+      </w:pPr>
+    </w:lvl>
+    <w:lvl w:ilvl="5" w:tplc="0409001B" w:tentative="1">
+      <w:start w:val="1"/>
+      <w:numFmt w:val="lowerRoman"/>
+      <w:lvlText w:val="%6."/>
+      <w:lvlJc w:val="right"/>
+      <w:pPr>
+        <w:ind w:left="2520" w:hanging="420"/>
+      </w:pPr>
+    </w:lvl>
+    <w:lvl w:ilvl="6" w:tplc="0409000F" w:tentative="1">
+      <w:start w:val="1"/>
+      <w:numFmt w:val="decimal"/>
+      <w:lvlText w:val="%7."/>
+      <w:lvlJc w:val="left"/>
+      <w:pPr>
+        <w:ind w:left="2940" w:hanging="420"/>
+      </w:pPr>
+    </w:lvl>
+    <w:lvl w:ilvl="7" w:tplc="04090019" w:tentative="1">
+      <w:start w:val="1"/>
+      <w:numFmt w:val="lowerLetter"/>
+      <w:lvlText w:val="%8)"/>
+      <w:lvlJc w:val="left"/>
+      <w:pPr>
+        <w:ind w:left="3360" w:hanging="420"/>
+      </w:pPr>
+    </w:lvl>
+    <w:lvl w:ilvl="8" w:tplc="0409001B" w:tentative="1">
+      <w:start w:val="1"/>
+      <w:numFmt w:val="lowerRoman"/>
+      <w:lvlText w:val="%9."/>
+      <w:lvlJc w:val="right"/>
+      <w:pPr>
+        <w:ind w:left="3780" w:hanging="420"/>
+      </w:pPr>
+    </w:lvl>
+  </w:abstractNum>
   <w:num w:numId="1">
+    <w:abstractNumId w:val="3"/>
+  </w:num>
+  <w:num w:numId="2">
+    <w:abstractNumId w:val="1"/>
+  </w:num>
+  <w:num w:numId="3">
+    <w:abstractNumId w:val="2"/>
+  </w:num>
+  <w:num w:numId="4">
     <w:abstractNumId w:val="0"/>
+  </w:num>
+  <w:num w:numId="5">
+    <w:abstractNumId w:val="4"/>
   </w:num>
 </w:numbering>
 </file>
@@ -1677,6 +3264,29 @@
       <w:szCs w:val="32"/>
     </w:rPr>
   </w:style>
+  <w:style w:type="paragraph" w:styleId="4">
+    <w:name w:val="heading 4"/>
+    <w:basedOn w:val="a"/>
+    <w:next w:val="a"/>
+    <w:link w:val="4Char"/>
+    <w:uiPriority w:val="9"/>
+    <w:unhideWhenUsed/>
+    <w:qFormat/>
+    <w:rsid w:val="00357BC8"/>
+    <w:pPr>
+      <w:keepNext/>
+      <w:keepLines/>
+      <w:spacing w:before="280" w:after="290" w:line="376" w:lineRule="auto"/>
+      <w:outlineLvl w:val="3"/>
+    </w:pPr>
+    <w:rPr>
+      <w:rFonts w:asciiTheme="majorHAnsi" w:eastAsiaTheme="majorEastAsia" w:hAnsiTheme="majorHAnsi" w:cstheme="majorBidi"/>
+      <w:b/>
+      <w:bCs/>
+      <w:sz w:val="28"/>
+      <w:szCs w:val="28"/>
+    </w:rPr>
+  </w:style>
   <w:style w:type="character" w:default="1" w:styleId="a0">
     <w:name w:val="Default Paragraph Font"/>
     <w:uiPriority w:val="1"/>
@@ -1821,6 +3431,57 @@
     <w:rPr>
       <w:color w:val="0563C1" w:themeColor="hyperlink"/>
       <w:u w:val="single"/>
+    </w:rPr>
+  </w:style>
+  <w:style w:type="paragraph" w:styleId="a5">
+    <w:name w:val="caption"/>
+    <w:basedOn w:val="a"/>
+    <w:next w:val="a"/>
+    <w:uiPriority w:val="35"/>
+    <w:unhideWhenUsed/>
+    <w:qFormat/>
+    <w:rsid w:val="00DF1395"/>
+    <w:rPr>
+      <w:rFonts w:asciiTheme="majorHAnsi" w:eastAsia="黑体" w:hAnsiTheme="majorHAnsi" w:cstheme="majorBidi"/>
+      <w:sz w:val="20"/>
+      <w:szCs w:val="20"/>
+    </w:rPr>
+  </w:style>
+  <w:style w:type="table" w:styleId="a6">
+    <w:name w:val="Table Grid"/>
+    <w:basedOn w:val="a1"/>
+    <w:uiPriority w:val="39"/>
+    <w:rsid w:val="001246E1"/>
+    <w:tblPr>
+      <w:tblInd w:w="0" w:type="dxa"/>
+      <w:tblBorders>
+        <w:top w:val="single" w:sz="4" w:space="0" w:color="auto"/>
+        <w:left w:val="single" w:sz="4" w:space="0" w:color="auto"/>
+        <w:bottom w:val="single" w:sz="4" w:space="0" w:color="auto"/>
+        <w:right w:val="single" w:sz="4" w:space="0" w:color="auto"/>
+        <w:insideH w:val="single" w:sz="4" w:space="0" w:color="auto"/>
+        <w:insideV w:val="single" w:sz="4" w:space="0" w:color="auto"/>
+      </w:tblBorders>
+      <w:tblCellMar>
+        <w:top w:w="0" w:type="dxa"/>
+        <w:left w:w="108" w:type="dxa"/>
+        <w:bottom w:w="0" w:type="dxa"/>
+        <w:right w:w="108" w:type="dxa"/>
+      </w:tblCellMar>
+    </w:tblPr>
+  </w:style>
+  <w:style w:type="character" w:customStyle="1" w:styleId="4Char">
+    <w:name w:val="标题 4 Char"/>
+    <w:basedOn w:val="a0"/>
+    <w:link w:val="4"/>
+    <w:uiPriority w:val="9"/>
+    <w:rsid w:val="00357BC8"/>
+    <w:rPr>
+      <w:rFonts w:asciiTheme="majorHAnsi" w:eastAsiaTheme="majorEastAsia" w:hAnsiTheme="majorHAnsi" w:cstheme="majorBidi"/>
+      <w:b/>
+      <w:bCs/>
+      <w:sz w:val="28"/>
+      <w:szCs w:val="28"/>
     </w:rPr>
   </w:style>
 </w:styles>
@@ -2092,7 +3753,7 @@
 </file>
 
 <file path=customXml/itemProps1.xml><?xml version="1.0" encoding="utf-8"?>
-<ds:datastoreItem xmlns:ds="http://schemas.openxmlformats.org/officeDocument/2006/customXml" ds:itemID="{256DA94E-CA51-43AD-8A4C-1ACE32A02E52}">
+<ds:datastoreItem xmlns:ds="http://schemas.openxmlformats.org/officeDocument/2006/customXml" ds:itemID="{BF1A4BE9-92D8-41E4-AD8F-5A6B63ABC60A}">
   <ds:schemaRefs>
     <ds:schemaRef ds:uri="http://schemas.openxmlformats.org/officeDocument/2006/bibliography"/>
   </ds:schemaRefs>

</xml_diff>